<commit_message>
Add dependences for scripts
</commit_message>
<xml_diff>
--- a/show/pandoc/website.docx
+++ b/show/pandoc/website.docx
@@ -2826,7 +2826,7 @@
     </w:lvl>
   </w:abstractNum>
   <w:abstractNum w:abstractNumId="990">
-    <w:nsid w:val="95ab3e3f"/>
+    <w:nsid w:val="f63dbfb7"/>
     <w:multiLevelType w:val="multilevel"/>
     <w:lvl w:ilvl="0">
       <w:numFmt w:val="bullet"/>
@@ -2907,7 +2907,7 @@
     </w:lvl>
   </w:abstractNum>
   <w:abstractNum w:abstractNumId="991">
-    <w:nsid w:val="7c2c7061"/>
+    <w:nsid w:val="39cb9431"/>
     <w:multiLevelType w:val="multilevel"/>
     <w:lvl w:ilvl="0">
       <w:numFmt w:val="bullet"/>

</xml_diff>